<commit_message>
small revision to final draft
</commit_message>
<xml_diff>
--- a/personal_statements/SoP_academic/SoP_academic_v6.docx
+++ b/personal_statements/SoP_academic/SoP_academic_v6.docx
@@ -619,19 +619,25 @@
         <w:rPr>
           <w:rFonts w:ascii="Times New Roman" w:hAnsi="Times New Roman" w:cs="Times New Roman"/>
         </w:rPr>
-        <w:t xml:space="preserve">. in </w:t>
-      </w:r>
-      <w:r>
-        <w:rPr>
-          <w:rFonts w:ascii="Times New Roman" w:hAnsi="Times New Roman" w:cs="Times New Roman"/>
-        </w:rPr>
-        <w:t>economics</w:t>
-      </w:r>
-      <w:r>
-        <w:rPr>
-          <w:rFonts w:ascii="Times New Roman" w:hAnsi="Times New Roman" w:cs="Times New Roman"/>
-        </w:rPr>
-        <w:t xml:space="preserve"> and pursuing a career in research.</w:t>
+        <w:t>. in economics</w:t>
+      </w:r>
+      <w:r>
+        <w:rPr>
+          <w:rFonts w:ascii="Times New Roman" w:hAnsi="Times New Roman" w:cs="Times New Roman"/>
+        </w:rPr>
+        <w:t xml:space="preserve"> and </w:t>
+      </w:r>
+      <w:r>
+        <w:rPr>
+          <w:rFonts w:ascii="Times New Roman" w:hAnsi="Times New Roman" w:cs="Times New Roman"/>
+        </w:rPr>
+        <w:t>to pursue</w:t>
+      </w:r>
+      <w:r>
+        <w:rPr>
+          <w:rFonts w:ascii="Times New Roman" w:hAnsi="Times New Roman" w:cs="Times New Roman"/>
+        </w:rPr>
+        <w:t xml:space="preserve"> a career in research.</w:t>
       </w:r>
     </w:p>
     <w:p>
@@ -1148,8 +1154,6 @@
         <w:ind w:firstLine="720"/>
         <w:rPr>
           <w:rFonts w:ascii="Times New Roman" w:hAnsi="Times New Roman" w:cs="Times New Roman"/>
-          <w:b/>
-          <w:bCs/>
         </w:rPr>
       </w:pPr>
       <w:bookmarkStart w:id="4" w:name="_Hlk145491917"/>
@@ -1158,61 +1162,37 @@
         <w:rPr>
           <w:rFonts w:ascii="Times New Roman" w:hAnsi="Times New Roman" w:cs="Times New Roman"/>
         </w:rPr>
-        <w:t>A large part of my interest in economic research stems from</w:t>
-      </w:r>
-      <w:r>
-        <w:rPr>
-          <w:rFonts w:ascii="Times New Roman" w:hAnsi="Times New Roman" w:cs="Times New Roman"/>
-        </w:rPr>
-        <w:t xml:space="preserve"> </w:t>
-      </w:r>
-      <w:r>
-        <w:rPr>
-          <w:rFonts w:ascii="Times New Roman" w:hAnsi="Times New Roman" w:cs="Times New Roman"/>
-        </w:rPr>
-        <w:t xml:space="preserve">observing changes in my Chicago community after the Great </w:t>
-      </w:r>
-      <w:r>
-        <w:rPr>
-          <w:rFonts w:ascii="Times New Roman" w:hAnsi="Times New Roman" w:cs="Times New Roman"/>
-        </w:rPr>
-        <w:t>Recession</w:t>
-      </w:r>
-      <w:r>
-        <w:rPr>
-          <w:rFonts w:ascii="Times New Roman" w:hAnsi="Times New Roman" w:cs="Times New Roman"/>
-        </w:rPr>
-        <w:t>.</w:t>
-      </w:r>
-      <w:r>
-        <w:rPr>
-          <w:rFonts w:ascii="Times New Roman" w:hAnsi="Times New Roman" w:cs="Times New Roman"/>
-        </w:rPr>
-        <w:t xml:space="preserve"> As a child, I grew accustomed to tumult in the real estate market near my house: what was a supermarket became a vacant lot; where I used to have a neighbor became a boarded-up building.</w:t>
-      </w:r>
-      <w:r>
-        <w:rPr>
-          <w:rFonts w:ascii="Times New Roman" w:hAnsi="Times New Roman" w:cs="Times New Roman"/>
-        </w:rPr>
-        <w:t xml:space="preserve"> </w:t>
-      </w:r>
-      <w:r>
-        <w:rPr>
-          <w:rFonts w:ascii="Times New Roman" w:hAnsi="Times New Roman" w:cs="Times New Roman"/>
-        </w:rPr>
-        <w:t xml:space="preserve">During high school, I saw the aftermath of these changes: </w:t>
-      </w:r>
-      <w:r>
-        <w:rPr>
-          <w:rFonts w:ascii="Times New Roman" w:hAnsi="Times New Roman" w:cs="Times New Roman"/>
-        </w:rPr>
-        <w:t>improvements</w:t>
-      </w:r>
-      <w:r>
-        <w:rPr>
-          <w:rFonts w:ascii="Times New Roman" w:hAnsi="Times New Roman" w:cs="Times New Roman"/>
-        </w:rPr>
-        <w:t xml:space="preserve"> like infrastructure upgrades, but also </w:t>
+        <w:t xml:space="preserve">A large part of my interest in economic research stems from observing changes in my Chicago community after the Great </w:t>
+      </w:r>
+      <w:r>
+        <w:rPr>
+          <w:rFonts w:ascii="Times New Roman" w:hAnsi="Times New Roman" w:cs="Times New Roman"/>
+        </w:rPr>
+        <w:t xml:space="preserve">Recession. As a child, I </w:t>
+      </w:r>
+      <w:r>
+        <w:rPr>
+          <w:rFonts w:ascii="Times New Roman" w:hAnsi="Times New Roman" w:cs="Times New Roman"/>
+        </w:rPr>
+        <w:t>grew accustomed to frequent layoffs and residential foreclosures in my area</w:t>
+      </w:r>
+      <w:r>
+        <w:rPr>
+          <w:rFonts w:ascii="Times New Roman" w:hAnsi="Times New Roman" w:cs="Times New Roman"/>
+        </w:rPr>
+        <w:t xml:space="preserve">. During high school, I saw the </w:t>
+      </w:r>
+      <w:r>
+        <w:rPr>
+          <w:rFonts w:ascii="Times New Roman" w:hAnsi="Times New Roman" w:cs="Times New Roman"/>
+        </w:rPr>
+        <w:t>process of economic recovery</w:t>
+      </w:r>
+      <w:r>
+        <w:rPr>
+          <w:rFonts w:ascii="Times New Roman" w:hAnsi="Times New Roman" w:cs="Times New Roman"/>
+        </w:rPr>
+        <w:t xml:space="preserve">: improvements like infrastructure upgrades, but also </w:t>
       </w:r>
       <w:r>
         <w:rPr>
@@ -1224,54 +1204,27 @@
         <w:rPr>
           <w:rFonts w:ascii="Times New Roman" w:hAnsi="Times New Roman" w:cs="Times New Roman"/>
         </w:rPr>
-        <w:t xml:space="preserve"> like gentrification</w:t>
-      </w:r>
-      <w:r>
-        <w:rPr>
-          <w:rFonts w:ascii="Times New Roman" w:hAnsi="Times New Roman" w:cs="Times New Roman"/>
-        </w:rPr>
-        <w:t>,</w:t>
-      </w:r>
-      <w:r>
-        <w:rPr>
-          <w:rFonts w:ascii="Times New Roman" w:hAnsi="Times New Roman" w:cs="Times New Roman"/>
-        </w:rPr>
-        <w:t xml:space="preserve"> exacerbating the rampant inequality in my city. Ever since, I have been passionate about the </w:t>
+        <w:t xml:space="preserve"> like gentrification, exacerbating the rampant inequality in my city. Ever since, I have been passionate about </w:t>
+      </w:r>
+      <w:r>
+        <w:rPr>
+          <w:rFonts w:ascii="Times New Roman" w:hAnsi="Times New Roman" w:cs="Times New Roman"/>
+        </w:rPr>
+        <w:t>urban and housing economics</w:t>
+      </w:r>
+      <w:bookmarkEnd w:id="4"/>
+      <w:r>
+        <w:rPr>
+          <w:rFonts w:ascii="Times New Roman" w:hAnsi="Times New Roman" w:cs="Times New Roman"/>
+        </w:rPr>
+        <w:t xml:space="preserve">. Because of my research interests, I believe I would be a great fit at </w:t>
       </w:r>
       <w:r>
         <w:rPr>
           <w:rFonts w:ascii="Times New Roman" w:hAnsi="Times New Roman" w:cs="Times New Roman"/>
           <w:highlight w:val="yellow"/>
         </w:rPr>
-        <w:t>applied microeconomics and public economics</w:t>
-      </w:r>
-      <w:r>
-        <w:rPr>
-          <w:rFonts w:ascii="Times New Roman" w:hAnsi="Times New Roman" w:cs="Times New Roman"/>
-        </w:rPr>
-        <w:t>. This i</w:t>
-      </w:r>
-      <w:r>
-        <w:rPr>
-          <w:rFonts w:ascii="Times New Roman" w:hAnsi="Times New Roman" w:cs="Times New Roman"/>
-        </w:rPr>
-        <w:t>nterest inspired me to write my mortgage paper in undergrad; to work with Paciorek et al. on their mortgage discrimination paper; and motivated my choice to work on economic research and policy at the Fed.</w:t>
-      </w:r>
-      <w:bookmarkEnd w:id="4"/>
-      <w:r>
-        <w:rPr>
-          <w:rFonts w:ascii="Times New Roman" w:hAnsi="Times New Roman" w:cs="Times New Roman"/>
-        </w:rPr>
-        <w:t xml:space="preserve"> </w:t>
-      </w:r>
-      <w:r>
-        <w:rPr>
-          <w:rFonts w:ascii="Times New Roman" w:hAnsi="Times New Roman" w:cs="Times New Roman"/>
-          <w:b/>
-          <w:bCs/>
-          <w:highlight w:val="yellow"/>
-        </w:rPr>
-        <w:t>Tie this discussion of research interests to specific faculty at school.</w:t>
+        <w:t>SCHOOL.</w:t>
       </w:r>
     </w:p>
     <w:p>

</xml_diff>